<commit_message>
Fixed spelling and grammer mistakes
</commit_message>
<xml_diff>
--- a/creative-writing/Shadows.docx
+++ b/creative-writing/Shadows.docx
@@ -74,28 +74,7 @@
     </w:p>
     <w:p>
       <w:r>
-        <w:t xml:space="preserve">It’s funny how the very </w:t>
-      </w:r>
-      <w:r>
-        <w:t>corridors that</w:t>
-      </w:r>
-      <w:r>
-        <w:t xml:space="preserve"> my</w:t>
-      </w:r>
-      <w:r>
-        <w:t xml:space="preserve"> roommate</w:t>
-      </w:r>
-      <w:r>
-        <w:t xml:space="preserve"> and I</w:t>
-      </w:r>
-      <w:r>
-        <w:t xml:space="preserve"> had carted</w:t>
-      </w:r>
-      <w:r>
-        <w:t xml:space="preserve"> our</w:t>
-      </w:r>
-      <w:r>
-        <w:t xml:space="preserve"> furniture </w:t>
+        <w:t xml:space="preserve">It’s funny how the very corridors that my roommate and I had carted our furniture </w:t>
       </w:r>
       <w:r>
         <w:t>through just</w:t>
@@ -107,19 +86,13 @@
         <w:t>yesterday</w:t>
       </w:r>
       <w:r>
-        <w:t xml:space="preserve"> afternoon took on a</w:t>
-      </w:r>
-      <w:r>
-        <w:t xml:space="preserve"> whole different meaning when </w:t>
+        <w:t xml:space="preserve"> afternoon took on a whole different meaning when </w:t>
       </w:r>
       <w:r>
         <w:t xml:space="preserve">they were </w:t>
       </w:r>
       <w:r>
-        <w:t>cloaked in blackness. Now they possessed a</w:t>
-      </w:r>
-      <w:r>
-        <w:t xml:space="preserve"> malevolence</w:t>
+        <w:t>cloaked in blackness. Now they possessed a malevolence</w:t>
       </w:r>
       <w:r>
         <w:t>.</w:t>
@@ -131,31 +104,13 @@
         <w:t>N</w:t>
       </w:r>
       <w:r>
-        <w:t>ow</w:t>
-      </w:r>
-      <w:r>
-        <w:t xml:space="preserve"> they were bathed in natural darkness with corners of light appearing</w:t>
-      </w:r>
-      <w:r>
-        <w:t xml:space="preserve"> every so often when a car went past the house. </w:t>
-      </w:r>
-      <w:r>
-        <w:t>The very</w:t>
-      </w:r>
-      <w:r>
-        <w:t xml:space="preserve"> halls in which Jules and I</w:t>
-      </w:r>
-      <w:r>
-        <w:t xml:space="preserve"> had joked about fighting each other for the better of the two bedrooms now stood as a blackened obstacle course, a literal valley where death could spr</w:t>
+        <w:t>ow they were bathed in natural darkness with corners of light appearing every so often when a car went past the house. The very halls in which Jules and I had joked about fighting each other for the better of the two bedrooms now stood as a blackened obstacle course, a literal valley where death could spr</w:t>
       </w:r>
       <w:r>
         <w:t>ing out</w:t>
       </w:r>
       <w:r>
-        <w:t xml:space="preserve"> from any corner.</w:t>
-      </w:r>
-      <w:r>
-        <w:t xml:space="preserve"> </w:t>
+        <w:t xml:space="preserve"> from any corner. </w:t>
       </w:r>
     </w:p>
     <w:p>
@@ -166,10 +121,7 @@
         <w:t xml:space="preserve">closing in on </w:t>
       </w:r>
       <w:r>
-        <w:t xml:space="preserve">- </w:t>
-      </w:r>
-      <w:r>
-        <w:t>Oh for shit’s sake Piper</w:t>
+        <w:t>- Oh for shit’s sake Piper</w:t>
       </w:r>
       <w:r>
         <w:t>.</w:t>
@@ -218,10 +170,7 @@
         <w:t>was</w:t>
       </w:r>
       <w:r>
-        <w:t xml:space="preserve"> </w:t>
-      </w:r>
-      <w:r>
-        <w:t>careful to minimize my sound output</w:t>
+        <w:t xml:space="preserve"> careful to minimize my sound output</w:t>
       </w:r>
       <w:r>
         <w:t xml:space="preserve"> as</w:t>
@@ -230,16 +179,7 @@
         <w:t xml:space="preserve"> I started down the passage and</w:t>
       </w:r>
       <w:r>
-        <w:t xml:space="preserve"> into the cave</w:t>
-      </w:r>
-      <w:r>
-        <w:t>’s</w:t>
-      </w:r>
-      <w:r>
-        <w:t xml:space="preserve"> entrance.</w:t>
-      </w:r>
-      <w:r>
-        <w:t xml:space="preserve"> I could almost see him waiting for me</w:t>
+        <w:t xml:space="preserve"> into the cave’s entrance. I could almost see him waiting for me</w:t>
       </w:r>
       <w:r>
         <w:t>,</w:t>
@@ -250,10 +190,7 @@
     </w:p>
     <w:p>
       <w:r>
-        <w:t>If I wasn’t so goddamn scared</w:t>
-      </w:r>
-      <w:r>
-        <w:t xml:space="preserve"> I would have</w:t>
+        <w:t>If I wasn’t so goddamn scared I would have</w:t>
       </w:r>
       <w:r>
         <w:t xml:space="preserve"> switch</w:t>
@@ -330,19 +267,7 @@
         <w:t>And yet a</w:t>
       </w:r>
       <w:r>
-        <w:t xml:space="preserve">s I scanned the room, </w:t>
-      </w:r>
-      <w:r>
-        <w:t xml:space="preserve">my </w:t>
-      </w:r>
-      <w:r>
-        <w:t>Kookaburra</w:t>
-      </w:r>
-      <w:r>
-        <w:t xml:space="preserve"> stick</w:t>
-      </w:r>
-      <w:r>
-        <w:t xml:space="preserve"> raised, I realized </w:t>
+        <w:t xml:space="preserve">s I scanned the room, my Kookaburra stick raised, I realized </w:t>
       </w:r>
       <w:r>
         <w:t>how stupid I just been</w:t>
@@ -383,7 +308,15 @@
         <w:t>i</w:t>
       </w:r>
       <w:r>
-        <w:t xml:space="preserve">n the corner of its mouth. Clad in a red dress and fuck-me heels was my resident roommate, returned early from her trip out of town. </w:t>
+        <w:t xml:space="preserve">n the corner of its mouth. Clad in a red dress and fuck-me heels was my resident roommate, returned </w:t>
+      </w:r>
+      <w:r>
+        <w:t>from her night on the town</w:t>
+      </w:r>
+      <w:bookmarkStart w:id="0" w:name="_GoBack"/>
+      <w:bookmarkEnd w:id="0"/>
+      <w:r>
+        <w:t xml:space="preserve">. </w:t>
       </w:r>
     </w:p>
     <w:p>
@@ -436,8 +369,6 @@
         </w:rPr>
         <w:t>Paul Cupido</w:t>
       </w:r>
-      <w:bookmarkStart w:id="0" w:name="_GoBack"/>
-      <w:bookmarkEnd w:id="0"/>
     </w:p>
     <w:sectPr>
       <w:pgSz w:w="12240" w:h="15840"/>
@@ -1994,7 +1925,7 @@
 </file>
 
 <file path=customXml/itemProps1.xml><?xml version="1.0" encoding="utf-8"?>
-<ds:datastoreItem xmlns:ds="http://schemas.openxmlformats.org/officeDocument/2006/customXml" ds:itemID="{34C64186-0690-4A08-9C61-00632863CFDE}">
+<ds:datastoreItem xmlns:ds="http://schemas.openxmlformats.org/officeDocument/2006/customXml" ds:itemID="{1DAEB31D-497D-409D-9E15-1D21C4035697}">
   <ds:schemaRefs>
     <ds:schemaRef ds:uri="http://schemas.openxmlformats.org/officeDocument/2006/bibliography"/>
   </ds:schemaRefs>

</xml_diff>